<commit_message>
[Workflows][US_TN] Additions to reclass coversheet (Recidiviz/recidiviz-dashboards#5361)
GitOrigin-RevId: 8e8b8616f2ab1b68e09f1c5cf9291dc2d1715b15
</commit_message>
<xml_diff>
--- a/apps/staff/server/assets/workflowsTemplates/US_TN/custody_reclassification_template.docx
+++ b/apps/staff/server/assets/workflowsTemplates/US_TN/custody_reclassification_template.docx
@@ -945,6 +945,152 @@
         </w:rPr>
         <w:tab/>
       </w:r>
+    </w:p>
+    <w:p>
+      <w:pPr>
+        <w:rPr>
+          <w:rFonts w:ascii="Consolas" w:eastAsia="Consolas" w:hAnsi="Consolas" w:cs="Consolas"/>
+        </w:rPr>
+      </w:pPr>
+      <w:r>
+        <w:rPr>
+          <w:rFonts w:ascii="Consolas" w:eastAsia="Consolas" w:hAnsi="Consolas" w:cs="Consolas"/>
+        </w:rPr>
+        <w:t>Emergency Contact Updated</w:t>
+      </w:r>
+      <w:r>
+        <w:rPr>
+          <w:rFonts w:ascii="Consolas" w:eastAsia="Consolas" w:hAnsi="Consolas" w:cs="Consolas"/>
+        </w:rPr>
+        <w:t xml:space="preserve">:   Yes </w:t>
+      </w:r>
+      <w:r>
+        <w:rPr>
+          <w:rFonts w:ascii="Consolas" w:eastAsia="Consolas" w:hAnsi="Consolas" w:cs="Consolas"/>
+          <w:u w:val="single"/>
+        </w:rPr>
+        <w:tab/>
+      </w:r>
+      <w:r>
+        <w:rPr>
+          <w:rFonts w:ascii="Consolas" w:eastAsia="Consolas" w:hAnsi="Consolas" w:cs="Consolas"/>
+          <w:u w:val="single"/>
+        </w:rPr>
+        <w:t>{#</w:t>
+      </w:r>
+      <w:r>
+        <w:rPr>
+          <w:rFonts w:ascii="Consolas" w:eastAsia="Consolas" w:hAnsi="Consolas" w:cs="Consolas"/>
+          <w:u w:val="single"/>
+        </w:rPr>
+        <w:t>emergencyContactUpdated</w:t>
+      </w:r>
+      <w:r>
+        <w:rPr>
+          <w:rFonts w:ascii="Consolas" w:eastAsia="Consolas" w:hAnsi="Consolas" w:cs="Consolas"/>
+          <w:u w:val="single"/>
+        </w:rPr>
+        <w:t>Selectedtrue</w:t>
+      </w:r>
+      <w:r>
+        <w:rPr>
+          <w:rFonts w:ascii="Consolas" w:eastAsia="Consolas" w:hAnsi="Consolas" w:cs="Consolas"/>
+          <w:u w:val="single"/>
+        </w:rPr>
+        <w:t>}X{/}</w:t>
+      </w:r>
+      <w:r>
+        <w:rPr>
+          <w:rFonts w:ascii="Consolas" w:eastAsia="Consolas" w:hAnsi="Consolas" w:cs="Consolas"/>
+          <w:u w:val="single"/>
+        </w:rPr>
+        <w:tab/>
+      </w:r>
+      <w:r>
+        <w:rPr>
+          <w:rFonts w:ascii="Consolas" w:eastAsia="Consolas" w:hAnsi="Consolas" w:cs="Consolas"/>
+        </w:rPr>
+        <w:t xml:space="preserve">   No </w:t>
+      </w:r>
+      <w:r>
+        <w:rPr>
+          <w:rFonts w:ascii="Consolas" w:eastAsia="Consolas" w:hAnsi="Consolas" w:cs="Consolas"/>
+          <w:u w:val="single"/>
+        </w:rPr>
+        <w:tab/>
+      </w:r>
+      <w:r>
+        <w:rPr>
+          <w:rFonts w:ascii="Consolas" w:eastAsia="Consolas" w:hAnsi="Consolas" w:cs="Consolas"/>
+          <w:u w:val="single"/>
+        </w:rPr>
+        <w:t>{#</w:t>
+      </w:r>
+      <w:r>
+        <w:rPr>
+          <w:rFonts w:ascii="Consolas" w:eastAsia="Consolas" w:hAnsi="Consolas" w:cs="Consolas"/>
+          <w:u w:val="single"/>
+        </w:rPr>
+        <w:t>emergencyContactUpdated</w:t>
+      </w:r>
+      <w:r>
+        <w:rPr>
+          <w:rFonts w:ascii="Consolas" w:eastAsia="Consolas" w:hAnsi="Consolas" w:cs="Consolas"/>
+          <w:u w:val="single"/>
+        </w:rPr>
+        <w:t>Selected</w:t>
+      </w:r>
+      <w:r>
+        <w:rPr>
+          <w:rFonts w:ascii="Consolas" w:eastAsia="Consolas" w:hAnsi="Consolas" w:cs="Consolas"/>
+          <w:u w:val="single"/>
+        </w:rPr>
+        <w:t>false}X{/}</w:t>
+      </w:r>
+      <w:r>
+        <w:rPr>
+          <w:rFonts w:ascii="Consolas" w:eastAsia="Consolas" w:hAnsi="Consolas" w:cs="Consolas"/>
+          <w:u w:val="single"/>
+        </w:rPr>
+        <w:tab/>
+      </w:r>
+      <w:r>
+        <w:rPr>
+          <w:rFonts w:ascii="Consolas" w:eastAsia="Consolas" w:hAnsi="Consolas" w:cs="Consolas"/>
+        </w:rPr>
+        <w:t xml:space="preserve">   Date Updated:</w:t>
+      </w:r>
+      <w:r>
+        <w:rPr>
+          <w:rFonts w:ascii="Consolas" w:eastAsia="Consolas" w:hAnsi="Consolas" w:cs="Consolas"/>
+          <w:u w:val="single"/>
+        </w:rPr>
+        <w:t>{</w:t>
+      </w:r>
+      <w:proofErr w:type="spellStart"/>
+      <w:r>
+        <w:rPr>
+          <w:rFonts w:ascii="Consolas" w:eastAsia="Consolas" w:hAnsi="Consolas" w:cs="Consolas"/>
+          <w:u w:val="single"/>
+        </w:rPr>
+        <w:t>emergencyContactUpdatedDate</w:t>
+      </w:r>
+      <w:proofErr w:type="spellEnd"/>
+      <w:r>
+        <w:rPr>
+          <w:rFonts w:ascii="Consolas" w:eastAsia="Consolas" w:hAnsi="Consolas" w:cs="Consolas"/>
+          <w:u w:val="single"/>
+        </w:rPr>
+        <w:t>}</w:t>
+      </w:r>
+    </w:p>
+    <w:p>
+      <w:pPr>
+        <w:rPr>
+          <w:rFonts w:ascii="Consolas" w:eastAsia="Consolas" w:hAnsi="Consolas" w:cs="Consolas"/>
+          <w:u w:val="single"/>
+        </w:rPr>
+      </w:pPr>
     </w:p>
     <w:p>
       <w:pPr>

</xml_diff>

<commit_message>
[Workflows][US_TN] Reclass: Add PREA fields and fix typo (Recidiviz/recidiviz-dashboards#5540)
GitOrigin-RevId: 5d85ef150191733954c89e0242858245361eb80c
</commit_message>
<xml_diff>
--- a/apps/staff/server/assets/workflowsTemplates/US_TN/custody_reclassification_template.docx
+++ b/apps/staff/server/assets/workflowsTemplates/US_TN/custody_reclassification_template.docx
@@ -292,23 +292,7 @@
           <w:rFonts w:ascii="Consolas" w:eastAsia="Consolas" w:hAnsi="Consolas" w:cs="Consolas"/>
           <w:u w:val="single"/>
         </w:rPr>
-        <w:t xml:space="preserve"> {#statusAtHearingSelectedGEN}</w:t>
-      </w:r>
-      <w:proofErr w:type="gramStart"/>
-      <w:r>
-        <w:rPr>
-          <w:rFonts w:ascii="Consolas" w:eastAsia="Consolas" w:hAnsi="Consolas" w:cs="Consolas"/>
-          <w:u w:val="single"/>
-        </w:rPr>
-        <w:t>X{</w:t>
-      </w:r>
-      <w:proofErr w:type="gramEnd"/>
-      <w:r>
-        <w:rPr>
-          <w:rFonts w:ascii="Consolas" w:eastAsia="Consolas" w:hAnsi="Consolas" w:cs="Consolas"/>
-          <w:u w:val="single"/>
-        </w:rPr>
-        <w:t xml:space="preserve">/} </w:t>
+        <w:t xml:space="preserve"> {#statusAtHearingSelectedGEN}X{/} </w:t>
       </w:r>
       <w:r>
         <w:rPr>
@@ -398,23 +382,7 @@
           <w:rFonts w:ascii="Consolas" w:eastAsia="Consolas" w:hAnsi="Consolas" w:cs="Consolas"/>
           <w:u w:val="single"/>
         </w:rPr>
-        <w:t xml:space="preserve"> {#hasIncompatiblesSelectedtrue}</w:t>
-      </w:r>
-      <w:proofErr w:type="gramStart"/>
-      <w:r>
-        <w:rPr>
-          <w:rFonts w:ascii="Consolas" w:eastAsia="Consolas" w:hAnsi="Consolas" w:cs="Consolas"/>
-          <w:u w:val="single"/>
-        </w:rPr>
-        <w:t>X{</w:t>
-      </w:r>
-      <w:proofErr w:type="gramEnd"/>
-      <w:r>
-        <w:rPr>
-          <w:rFonts w:ascii="Consolas" w:eastAsia="Consolas" w:hAnsi="Consolas" w:cs="Consolas"/>
-          <w:u w:val="single"/>
-        </w:rPr>
-        <w:t xml:space="preserve">/} </w:t>
+        <w:t xml:space="preserve"> {#hasIncompatiblesSelectedtrue}X{/} </w:t>
       </w:r>
       <w:r>
         <w:rPr>
@@ -461,21 +429,7 @@
         <w:rPr>
           <w:rFonts w:ascii="Consolas" w:eastAsia="Consolas" w:hAnsi="Consolas" w:cs="Consolas"/>
         </w:rPr>
-        <w:t>{#</w:t>
-      </w:r>
-      <w:proofErr w:type="gramStart"/>
-      <w:r>
-        <w:rPr>
-          <w:rFonts w:ascii="Consolas" w:eastAsia="Consolas" w:hAnsi="Consolas" w:cs="Consolas"/>
-        </w:rPr>
-        <w:t>hasIncompatibles}Incompatibles</w:t>
-      </w:r>
-      <w:proofErr w:type="gramEnd"/>
-      <w:r>
-        <w:rPr>
-          <w:rFonts w:ascii="Consolas" w:eastAsia="Consolas" w:hAnsi="Consolas" w:cs="Consolas"/>
-        </w:rPr>
-        <w:t>: {</w:t>
+        <w:t>{#hasIncompatibles}Incompatibles: {</w:t>
       </w:r>
       <w:proofErr w:type="spellStart"/>
       <w:r>
@@ -626,7 +580,6 @@
         <w:t>{</w:t>
       </w:r>
       <w:proofErr w:type="spellStart"/>
-      <w:proofErr w:type="gramStart"/>
       <w:r>
         <w:rPr>
           <w:rFonts w:ascii="Consolas" w:eastAsia="Consolas" w:hAnsi="Consolas" w:cs="Consolas"/>
@@ -646,14 +599,7 @@
         <w:rPr>
           <w:rFonts w:ascii="Consolas" w:eastAsia="Consolas" w:hAnsi="Consolas" w:cs="Consolas"/>
         </w:rPr>
-        <w:t xml:space="preserve">  Transfer</w:t>
-      </w:r>
-      <w:proofErr w:type="gramEnd"/>
-      <w:r>
-        <w:rPr>
-          <w:rFonts w:ascii="Consolas" w:eastAsia="Consolas" w:hAnsi="Consolas" w:cs="Consolas"/>
-        </w:rPr>
-        <w:t>: Yes</w:t>
+        <w:t xml:space="preserve">  Transfer: Yes</w:t>
       </w:r>
       <w:r>
         <w:rPr>
@@ -879,23 +825,7 @@
           <w:rFonts w:ascii="Consolas" w:eastAsia="Consolas" w:hAnsi="Consolas" w:cs="Consolas"/>
           <w:u w:val="single"/>
         </w:rPr>
-        <w:t>{#updatedPhotoNeededSelectedtrue}</w:t>
-      </w:r>
-      <w:proofErr w:type="gramStart"/>
-      <w:r>
-        <w:rPr>
-          <w:rFonts w:ascii="Consolas" w:eastAsia="Consolas" w:hAnsi="Consolas" w:cs="Consolas"/>
-          <w:u w:val="single"/>
-        </w:rPr>
-        <w:t>X{</w:t>
-      </w:r>
-      <w:proofErr w:type="gramEnd"/>
-      <w:r>
-        <w:rPr>
-          <w:rFonts w:ascii="Consolas" w:eastAsia="Consolas" w:hAnsi="Consolas" w:cs="Consolas"/>
-          <w:u w:val="single"/>
-        </w:rPr>
-        <w:t>/}</w:t>
+        <w:t>{#updatedPhotoNeededSelectedtrue}X{/}</w:t>
       </w:r>
       <w:r>
         <w:rPr>
@@ -1213,21 +1143,7 @@
           <w:rFonts w:ascii="Consolas" w:eastAsia="Consolas" w:hAnsi="Consolas" w:cs="Consolas"/>
         </w:rPr>
         <w:tab/>
-        <w:t xml:space="preserve">If </w:t>
-      </w:r>
-      <w:proofErr w:type="gramStart"/>
-      <w:r>
-        <w:rPr>
-          <w:rFonts w:ascii="Consolas" w:eastAsia="Consolas" w:hAnsi="Consolas" w:cs="Consolas"/>
-        </w:rPr>
-        <w:t>Yes</w:t>
-      </w:r>
-      <w:proofErr w:type="gramEnd"/>
-      <w:r>
-        <w:rPr>
-          <w:rFonts w:ascii="Consolas" w:eastAsia="Consolas" w:hAnsi="Consolas" w:cs="Consolas"/>
-        </w:rPr>
-        <w:t xml:space="preserve"> provide appeal and copy to inmate</w:t>
+        <w:t>If Yes provide appeal and copy to inmate</w:t>
       </w:r>
       <w:r>
         <w:rPr>
@@ -1611,7 +1527,6 @@
         <w:tab/>
         <w:t xml:space="preserve">Approve </w:t>
       </w:r>
-      <w:proofErr w:type="gramStart"/>
       <w:r>
         <w:rPr>
           <w:rFonts w:ascii="Consolas" w:eastAsia="Consolas" w:hAnsi="Consolas" w:cs="Consolas"/>
@@ -1625,7 +1540,6 @@
         </w:rPr>
         <w:t xml:space="preserve">  Deny</w:t>
       </w:r>
-      <w:proofErr w:type="gramEnd"/>
       <w:r>
         <w:rPr>
           <w:rFonts w:ascii="Consolas" w:eastAsia="Consolas" w:hAnsi="Consolas" w:cs="Consolas"/>
@@ -2172,23 +2086,7 @@
                 <w:sz w:val="20"/>
                 <w:szCs w:val="20"/>
               </w:rPr>
-              <w:t>{#q1</w:t>
-            </w:r>
-            <w:proofErr w:type="gramStart"/>
-            <w:r>
-              <w:rPr>
-                <w:sz w:val="20"/>
-                <w:szCs w:val="20"/>
-              </w:rPr>
-              <w:t>SelectedNone}*</w:t>
-            </w:r>
-            <w:proofErr w:type="gramEnd"/>
-            <w:r>
-              <w:rPr>
-                <w:sz w:val="20"/>
-                <w:szCs w:val="20"/>
-              </w:rPr>
-              <w:t>{/}None</w:t>
+              <w:t>{#q1SelectedNone}*{/}None</w:t>
             </w:r>
             <w:r>
               <w:tab/>
@@ -2218,23 +2116,7 @@
                 <w:sz w:val="20"/>
                 <w:szCs w:val="20"/>
               </w:rPr>
-              <w:t>{#q1Selected</w:t>
-            </w:r>
-            <w:proofErr w:type="gramStart"/>
-            <w:r>
-              <w:rPr>
-                <w:sz w:val="20"/>
-                <w:szCs w:val="20"/>
-              </w:rPr>
-              <w:t>0}*</w:t>
-            </w:r>
-            <w:proofErr w:type="gramEnd"/>
-            <w:r>
-              <w:rPr>
-                <w:sz w:val="20"/>
-                <w:szCs w:val="20"/>
-              </w:rPr>
-              <w:t>{/}ASSAULT – no weapon, no serious injury (last 18 months)</w:t>
+              <w:t>{#q1Selected0}*{/}ASSAULT – no weapon, no serious injury (last 18 months)</w:t>
             </w:r>
             <w:r>
               <w:tab/>
@@ -2264,23 +2146,7 @@
                 <w:sz w:val="20"/>
                 <w:szCs w:val="20"/>
               </w:rPr>
-              <w:t>{#q1Selected</w:t>
-            </w:r>
-            <w:proofErr w:type="gramStart"/>
-            <w:r>
-              <w:rPr>
-                <w:sz w:val="20"/>
-                <w:szCs w:val="20"/>
-              </w:rPr>
-              <w:t>1}*</w:t>
-            </w:r>
-            <w:proofErr w:type="gramEnd"/>
-            <w:r>
-              <w:rPr>
-                <w:sz w:val="20"/>
-                <w:szCs w:val="20"/>
-              </w:rPr>
-              <w:t>{/}ASSAULT – with weapon, no serious injury (last 18 months)</w:t>
+              <w:t>{#q1Selected1}*{/}ASSAULT – with weapon, no serious injury (last 18 months)</w:t>
             </w:r>
             <w:r>
               <w:tab/>
@@ -2310,23 +2176,7 @@
                 <w:sz w:val="20"/>
                 <w:szCs w:val="20"/>
               </w:rPr>
-              <w:t>{#q1Selected</w:t>
-            </w:r>
-            <w:proofErr w:type="gramStart"/>
-            <w:r>
-              <w:rPr>
-                <w:sz w:val="20"/>
-                <w:szCs w:val="20"/>
-              </w:rPr>
-              <w:t>2}*</w:t>
-            </w:r>
-            <w:proofErr w:type="gramEnd"/>
-            <w:r>
-              <w:rPr>
-                <w:sz w:val="20"/>
-                <w:szCs w:val="20"/>
-              </w:rPr>
-              <w:t>{/}ASSAULT – with or without weapon, with serious injury or death (last 42 months)</w:t>
+              <w:t>{#q1Selected2}*{/}ASSAULT – with or without weapon, with serious injury or death (last 42 months)</w:t>
             </w:r>
             <w:r>
               <w:tab/>
@@ -2356,23 +2206,7 @@
                 <w:sz w:val="20"/>
                 <w:szCs w:val="20"/>
               </w:rPr>
-              <w:t>{#q1Selected</w:t>
-            </w:r>
-            <w:proofErr w:type="gramStart"/>
-            <w:r>
-              <w:rPr>
-                <w:sz w:val="20"/>
-                <w:szCs w:val="20"/>
-              </w:rPr>
-              <w:t>3}*</w:t>
-            </w:r>
-            <w:proofErr w:type="gramEnd"/>
-            <w:r>
-              <w:rPr>
-                <w:sz w:val="20"/>
-                <w:szCs w:val="20"/>
-              </w:rPr>
-              <w:t>{/}ASSAULT – with or without weapon with serious injury or death (43 through 60 months)</w:t>
+              <w:t>{#q1Selected3}*{/}ASSAULT – with or without weapon with serious injury or death (43 through 60 months)</w:t>
             </w:r>
             <w:r>
               <w:tab/>
@@ -2518,23 +2352,7 @@
                 <w:sz w:val="20"/>
                 <w:szCs w:val="20"/>
               </w:rPr>
-              <w:t>{#q2Selected</w:t>
-            </w:r>
-            <w:proofErr w:type="gramStart"/>
-            <w:r>
-              <w:rPr>
-                <w:sz w:val="20"/>
-                <w:szCs w:val="20"/>
-              </w:rPr>
-              <w:t>0}*</w:t>
-            </w:r>
-            <w:proofErr w:type="gramEnd"/>
-            <w:r>
-              <w:rPr>
-                <w:sz w:val="20"/>
-                <w:szCs w:val="20"/>
-              </w:rPr>
-              <w:t>{/}No</w:t>
+              <w:t>{#q2Selected0}*{/}No</w:t>
             </w:r>
             <w:r>
               <w:tab/>
@@ -2566,23 +2384,7 @@
                 <w:sz w:val="20"/>
                 <w:szCs w:val="20"/>
               </w:rPr>
-              <w:t>{#q2Selected</w:t>
-            </w:r>
-            <w:proofErr w:type="gramStart"/>
-            <w:r>
-              <w:rPr>
-                <w:sz w:val="20"/>
-                <w:szCs w:val="20"/>
-              </w:rPr>
-              <w:t>1}*</w:t>
-            </w:r>
-            <w:proofErr w:type="gramEnd"/>
-            <w:r>
-              <w:rPr>
-                <w:sz w:val="20"/>
-                <w:szCs w:val="20"/>
-              </w:rPr>
-              <w:t>{/}Yes</w:t>
+              <w:t>{#q2Selected1}*{/}Yes</w:t>
             </w:r>
             <w:r>
               <w:tab/>
@@ -2723,23 +2525,7 @@
                 <w:sz w:val="20"/>
                 <w:szCs w:val="20"/>
               </w:rPr>
-              <w:t>{#q3Selected</w:t>
-            </w:r>
-            <w:proofErr w:type="gramStart"/>
-            <w:r>
-              <w:rPr>
-                <w:sz w:val="20"/>
-                <w:szCs w:val="20"/>
-              </w:rPr>
-              <w:t>0}*</w:t>
-            </w:r>
-            <w:proofErr w:type="gramEnd"/>
-            <w:r>
-              <w:rPr>
-                <w:sz w:val="20"/>
-                <w:szCs w:val="20"/>
-              </w:rPr>
-              <w:t>{/}Low</w:t>
+              <w:t>{#q3Selected0}*{/}Low</w:t>
             </w:r>
             <w:r>
               <w:tab/>
@@ -2769,23 +2555,7 @@
                 <w:sz w:val="20"/>
                 <w:szCs w:val="20"/>
               </w:rPr>
-              <w:t>{#q3Selected</w:t>
-            </w:r>
-            <w:proofErr w:type="gramStart"/>
-            <w:r>
-              <w:rPr>
-                <w:sz w:val="20"/>
-                <w:szCs w:val="20"/>
-              </w:rPr>
-              <w:t>1}*</w:t>
-            </w:r>
-            <w:proofErr w:type="gramEnd"/>
-            <w:r>
-              <w:rPr>
-                <w:sz w:val="20"/>
-                <w:szCs w:val="20"/>
-              </w:rPr>
-              <w:t>{/}Moderate</w:t>
+              <w:t>{#q3Selected1}*{/}Moderate</w:t>
             </w:r>
             <w:r>
               <w:tab/>
@@ -2815,23 +2585,7 @@
                 <w:sz w:val="20"/>
                 <w:szCs w:val="20"/>
               </w:rPr>
-              <w:t>{#q3Selected</w:t>
-            </w:r>
-            <w:proofErr w:type="gramStart"/>
-            <w:r>
-              <w:rPr>
-                <w:sz w:val="20"/>
-                <w:szCs w:val="20"/>
-              </w:rPr>
-              <w:t>2}*</w:t>
-            </w:r>
-            <w:proofErr w:type="gramEnd"/>
-            <w:r>
-              <w:rPr>
-                <w:sz w:val="20"/>
-                <w:szCs w:val="20"/>
-              </w:rPr>
-              <w:t>{/}High</w:t>
+              <w:t>{#q3Selected2}*{/}High</w:t>
             </w:r>
             <w:r>
               <w:tab/>
@@ -2861,23 +2615,7 @@
                 <w:sz w:val="20"/>
                 <w:szCs w:val="20"/>
               </w:rPr>
-              <w:t>{#q3Selected</w:t>
-            </w:r>
-            <w:proofErr w:type="gramStart"/>
-            <w:r>
-              <w:rPr>
-                <w:sz w:val="20"/>
-                <w:szCs w:val="20"/>
-              </w:rPr>
-              <w:t>3}*</w:t>
-            </w:r>
-            <w:proofErr w:type="gramEnd"/>
-            <w:r>
-              <w:rPr>
-                <w:sz w:val="20"/>
-                <w:szCs w:val="20"/>
-              </w:rPr>
-              <w:t>{/}Highest</w:t>
+              <w:t>{#q3Selected3}*{/}Highest</w:t>
             </w:r>
             <w:r>
               <w:tab/>
@@ -3016,23 +2754,7 @@
                 <w:sz w:val="20"/>
                 <w:szCs w:val="20"/>
               </w:rPr>
-              <w:t>{#q4Selected</w:t>
-            </w:r>
-            <w:proofErr w:type="gramStart"/>
-            <w:r>
-              <w:rPr>
-                <w:sz w:val="20"/>
-                <w:szCs w:val="20"/>
-              </w:rPr>
-              <w:t>0}*</w:t>
-            </w:r>
-            <w:proofErr w:type="gramEnd"/>
-            <w:r>
-              <w:rPr>
-                <w:sz w:val="20"/>
-                <w:szCs w:val="20"/>
-              </w:rPr>
-              <w:t>{/}Low</w:t>
+              <w:t>{#q4Selected0}*{/}Low</w:t>
             </w:r>
             <w:r>
               <w:tab/>
@@ -3062,23 +2784,7 @@
                 <w:sz w:val="20"/>
                 <w:szCs w:val="20"/>
               </w:rPr>
-              <w:t>{#q4Selected</w:t>
-            </w:r>
-            <w:proofErr w:type="gramStart"/>
-            <w:r>
-              <w:rPr>
-                <w:sz w:val="20"/>
-                <w:szCs w:val="20"/>
-              </w:rPr>
-              <w:t>1}*</w:t>
-            </w:r>
-            <w:proofErr w:type="gramEnd"/>
-            <w:r>
-              <w:rPr>
-                <w:sz w:val="20"/>
-                <w:szCs w:val="20"/>
-              </w:rPr>
-              <w:t>{/}Moderate</w:t>
+              <w:t>{#q4Selected1}*{/}Moderate</w:t>
             </w:r>
             <w:r>
               <w:tab/>
@@ -3108,23 +2814,7 @@
                 <w:sz w:val="20"/>
                 <w:szCs w:val="20"/>
               </w:rPr>
-              <w:t>{#q4Selected</w:t>
-            </w:r>
-            <w:proofErr w:type="gramStart"/>
-            <w:r>
-              <w:rPr>
-                <w:sz w:val="20"/>
-                <w:szCs w:val="20"/>
-              </w:rPr>
-              <w:t>2}*</w:t>
-            </w:r>
-            <w:proofErr w:type="gramEnd"/>
-            <w:r>
-              <w:rPr>
-                <w:sz w:val="20"/>
-                <w:szCs w:val="20"/>
-              </w:rPr>
-              <w:t>{/}High</w:t>
+              <w:t>{#q4Selected2}*{/}High</w:t>
             </w:r>
             <w:r>
               <w:tab/>
@@ -3154,23 +2844,7 @@
                 <w:sz w:val="20"/>
                 <w:szCs w:val="20"/>
               </w:rPr>
-              <w:t>{#q4Selected</w:t>
-            </w:r>
-            <w:proofErr w:type="gramStart"/>
-            <w:r>
-              <w:rPr>
-                <w:sz w:val="20"/>
-                <w:szCs w:val="20"/>
-              </w:rPr>
-              <w:t>3}*</w:t>
-            </w:r>
-            <w:proofErr w:type="gramEnd"/>
-            <w:r>
-              <w:rPr>
-                <w:sz w:val="20"/>
-                <w:szCs w:val="20"/>
-              </w:rPr>
-              <w:t>{/}Highest</w:t>
+              <w:t>{#q4Selected3}*{/}Highest</w:t>
             </w:r>
             <w:r>
               <w:tab/>
@@ -3540,23 +3214,7 @@
                 <w:sz w:val="20"/>
                 <w:szCs w:val="20"/>
               </w:rPr>
-              <w:t>{#q5Selected</w:t>
-            </w:r>
-            <w:proofErr w:type="gramStart"/>
-            <w:r>
-              <w:rPr>
-                <w:sz w:val="20"/>
-                <w:szCs w:val="20"/>
-              </w:rPr>
-              <w:t>0}*</w:t>
-            </w:r>
-            <w:proofErr w:type="gramEnd"/>
-            <w:r>
-              <w:rPr>
-                <w:sz w:val="20"/>
-                <w:szCs w:val="20"/>
-              </w:rPr>
-              <w:t>{/}No escapes or attempts</w:t>
+              <w:t>{#q5Selected0}*{/}No escapes or attempts</w:t>
             </w:r>
             <w:r>
               <w:tab/>
@@ -3588,23 +3246,7 @@
                 <w:sz w:val="20"/>
                 <w:szCs w:val="20"/>
               </w:rPr>
-              <w:t>{#q5Selected</w:t>
-            </w:r>
-            <w:proofErr w:type="gramStart"/>
-            <w:r>
-              <w:rPr>
-                <w:sz w:val="20"/>
-                <w:szCs w:val="20"/>
-              </w:rPr>
-              <w:t>1}*</w:t>
-            </w:r>
-            <w:proofErr w:type="gramEnd"/>
-            <w:r>
-              <w:rPr>
-                <w:sz w:val="20"/>
-                <w:szCs w:val="20"/>
-              </w:rPr>
-              <w:t>{/}Escape or attempt from minimum custody, no actual or threatened violence: over 1 year ago</w:t>
+              <w:t>{#q5Selected1}*{/}Escape or attempt from minimum custody, no actual or threatened violence: over 1 year ago</w:t>
             </w:r>
             <w:r>
               <w:tab/>
@@ -3636,23 +3278,7 @@
                 <w:sz w:val="20"/>
                 <w:szCs w:val="20"/>
               </w:rPr>
-              <w:t>{#q5Selected</w:t>
-            </w:r>
-            <w:proofErr w:type="gramStart"/>
-            <w:r>
-              <w:rPr>
-                <w:sz w:val="20"/>
-                <w:szCs w:val="20"/>
-              </w:rPr>
-              <w:t>2}*</w:t>
-            </w:r>
-            <w:proofErr w:type="gramEnd"/>
-            <w:r>
-              <w:rPr>
-                <w:sz w:val="20"/>
-                <w:szCs w:val="20"/>
-              </w:rPr>
-              <w:t>{/}Escape or attempt from minimum custody, no actual or threatened violence: within the last year</w:t>
+              <w:t>{#q5Selected2}*{/}Escape or attempt from minimum custody, no actual or threatened violence: within the last year</w:t>
             </w:r>
             <w:r>
               <w:tab/>
@@ -3684,23 +3310,7 @@
                 <w:sz w:val="20"/>
                 <w:szCs w:val="20"/>
               </w:rPr>
-              <w:t>{#q5Selected</w:t>
-            </w:r>
-            <w:proofErr w:type="gramStart"/>
-            <w:r>
-              <w:rPr>
-                <w:sz w:val="20"/>
-                <w:szCs w:val="20"/>
-              </w:rPr>
-              <w:t>3}*</w:t>
-            </w:r>
-            <w:proofErr w:type="gramEnd"/>
-            <w:r>
-              <w:rPr>
-                <w:sz w:val="20"/>
-                <w:szCs w:val="20"/>
-              </w:rPr>
-              <w:t>{/}Escape or attempt from medium or above custody, or from minimum custody with actual or threatened violence: over 1 year ago</w:t>
+              <w:t>{#q5Selected3}*{/}Escape or attempt from medium or above custody, or from minimum custody with actual or threatened violence: over 1 year ago</w:t>
             </w:r>
             <w:r>
               <w:tab/>
@@ -3732,23 +3342,7 @@
                 <w:sz w:val="20"/>
                 <w:szCs w:val="20"/>
               </w:rPr>
-              <w:t>{#q5Selected</w:t>
-            </w:r>
-            <w:proofErr w:type="gramStart"/>
-            <w:r>
-              <w:rPr>
-                <w:sz w:val="20"/>
-                <w:szCs w:val="20"/>
-              </w:rPr>
-              <w:t>4}*</w:t>
-            </w:r>
-            <w:proofErr w:type="gramEnd"/>
-            <w:r>
-              <w:rPr>
-                <w:sz w:val="20"/>
-                <w:szCs w:val="20"/>
-              </w:rPr>
-              <w:t>{/}Escape or attempt from medium or above custody, or from minimum custody with actual or threatened violence: within last year</w:t>
+              <w:t>{#q5Selected4}*{/}Escape or attempt from medium or above custody, or from minimum custody with actual or threatened violence: within last year</w:t>
             </w:r>
             <w:r>
               <w:tab/>
@@ -3891,23 +3485,7 @@
                 <w:sz w:val="20"/>
                 <w:szCs w:val="20"/>
               </w:rPr>
-              <w:t>{#q6Selected</w:t>
-            </w:r>
-            <w:proofErr w:type="gramStart"/>
-            <w:r>
-              <w:rPr>
-                <w:sz w:val="20"/>
-                <w:szCs w:val="20"/>
-              </w:rPr>
-              <w:t>0}*</w:t>
-            </w:r>
-            <w:proofErr w:type="gramEnd"/>
-            <w:r>
-              <w:rPr>
-                <w:sz w:val="20"/>
-                <w:szCs w:val="20"/>
-              </w:rPr>
-              <w:t>{/}None in Last 18 Months</w:t>
+              <w:t>{#q6Selected0}*{/}None in Last 18 Months</w:t>
             </w:r>
             <w:r>
               <w:tab/>
@@ -3939,23 +3517,7 @@
                 <w:sz w:val="20"/>
                 <w:szCs w:val="20"/>
               </w:rPr>
-              <w:t>{#q6Selected</w:t>
-            </w:r>
-            <w:proofErr w:type="gramStart"/>
-            <w:r>
-              <w:rPr>
-                <w:sz w:val="20"/>
-                <w:szCs w:val="20"/>
-              </w:rPr>
-              <w:t>1}*</w:t>
-            </w:r>
-            <w:proofErr w:type="gramEnd"/>
-            <w:r>
-              <w:rPr>
-                <w:sz w:val="20"/>
-                <w:szCs w:val="20"/>
-              </w:rPr>
-              <w:t>{/}None in Last 12 Months</w:t>
+              <w:t>{#q6Selected1}*{/}None in Last 12 Months</w:t>
             </w:r>
             <w:r>
               <w:tab/>
@@ -3987,23 +3549,7 @@
                 <w:sz w:val="20"/>
                 <w:szCs w:val="20"/>
               </w:rPr>
-              <w:t>{#q6Selected</w:t>
-            </w:r>
-            <w:proofErr w:type="gramStart"/>
-            <w:r>
-              <w:rPr>
-                <w:sz w:val="20"/>
-                <w:szCs w:val="20"/>
-              </w:rPr>
-              <w:t>2}*</w:t>
-            </w:r>
-            <w:proofErr w:type="gramEnd"/>
-            <w:r>
-              <w:rPr>
-                <w:sz w:val="20"/>
-                <w:szCs w:val="20"/>
-              </w:rPr>
-              <w:t>{/}None in Last 6 Months</w:t>
+              <w:t>{#q6Selected2}*{/}None in Last 6 Months</w:t>
             </w:r>
             <w:r>
               <w:tab/>
@@ -4035,23 +3581,7 @@
                 <w:sz w:val="20"/>
                 <w:szCs w:val="20"/>
               </w:rPr>
-              <w:t>{#q6Selected</w:t>
-            </w:r>
-            <w:proofErr w:type="gramStart"/>
-            <w:r>
-              <w:rPr>
-                <w:sz w:val="20"/>
-                <w:szCs w:val="20"/>
-              </w:rPr>
-              <w:t>3}*</w:t>
-            </w:r>
-            <w:proofErr w:type="gramEnd"/>
-            <w:r>
-              <w:rPr>
-                <w:sz w:val="20"/>
-                <w:szCs w:val="20"/>
-              </w:rPr>
-              <w:t>{/}New Admission / Parole Violator</w:t>
+              <w:t>{#q6Selected3}*{/}New Admission / Parole Violator</w:t>
             </w:r>
             <w:r>
               <w:tab/>
@@ -4083,23 +3613,7 @@
                 <w:sz w:val="20"/>
                 <w:szCs w:val="20"/>
               </w:rPr>
-              <w:t>{#q6Selected</w:t>
-            </w:r>
-            <w:proofErr w:type="gramStart"/>
-            <w:r>
-              <w:rPr>
-                <w:sz w:val="20"/>
-                <w:szCs w:val="20"/>
-              </w:rPr>
-              <w:t>4}*</w:t>
-            </w:r>
-            <w:proofErr w:type="gramEnd"/>
-            <w:r>
-              <w:rPr>
-                <w:sz w:val="20"/>
-                <w:szCs w:val="20"/>
-              </w:rPr>
-              <w:t>{/}One in Last 6 Months</w:t>
+              <w:t>{#q6Selected4}*{/}One in Last 6 Months</w:t>
             </w:r>
             <w:r>
               <w:tab/>
@@ -4131,23 +3645,7 @@
                 <w:sz w:val="20"/>
                 <w:szCs w:val="20"/>
               </w:rPr>
-              <w:t>{#q6Selected</w:t>
-            </w:r>
-            <w:proofErr w:type="gramStart"/>
-            <w:r>
-              <w:rPr>
-                <w:sz w:val="20"/>
-                <w:szCs w:val="20"/>
-              </w:rPr>
-              <w:t>5}*</w:t>
-            </w:r>
-            <w:proofErr w:type="gramEnd"/>
-            <w:r>
-              <w:rPr>
-                <w:sz w:val="20"/>
-                <w:szCs w:val="20"/>
-              </w:rPr>
-              <w:t>{/}Two or More in Last 6 Months</w:t>
+              <w:t>{#q6Selected5}*{/}Two or More in Last 6 Months</w:t>
             </w:r>
             <w:r>
               <w:tab/>
@@ -4290,23 +3788,7 @@
                 <w:sz w:val="20"/>
                 <w:szCs w:val="20"/>
               </w:rPr>
-              <w:t>{#q7</w:t>
-            </w:r>
-            <w:proofErr w:type="gramStart"/>
-            <w:r>
-              <w:rPr>
-                <w:sz w:val="20"/>
-                <w:szCs w:val="20"/>
-              </w:rPr>
-              <w:t>SelectedNone}*</w:t>
-            </w:r>
-            <w:proofErr w:type="gramEnd"/>
-            <w:r>
-              <w:rPr>
-                <w:sz w:val="20"/>
-                <w:szCs w:val="20"/>
-              </w:rPr>
-              <w:t>{/}None</w:t>
+              <w:t>{#q7SelectedNone}*{/}None</w:t>
             </w:r>
             <w:r>
               <w:tab/>
@@ -4338,23 +3820,7 @@
                 <w:sz w:val="20"/>
                 <w:szCs w:val="20"/>
               </w:rPr>
-              <w:t>{#q7Selected</w:t>
-            </w:r>
-            <w:proofErr w:type="gramStart"/>
-            <w:r>
-              <w:rPr>
-                <w:sz w:val="20"/>
-                <w:szCs w:val="20"/>
-              </w:rPr>
-              <w:t>0}*</w:t>
-            </w:r>
-            <w:proofErr w:type="gramEnd"/>
-            <w:r>
-              <w:rPr>
-                <w:sz w:val="20"/>
-                <w:szCs w:val="20"/>
-              </w:rPr>
-              <w:t>{/}Class C</w:t>
+              <w:t>{#q7Selected0}*{/}Class C</w:t>
             </w:r>
             <w:r>
               <w:tab/>
@@ -4386,23 +3852,7 @@
                 <w:sz w:val="20"/>
                 <w:szCs w:val="20"/>
               </w:rPr>
-              <w:t>{#q7Selected</w:t>
-            </w:r>
-            <w:proofErr w:type="gramStart"/>
-            <w:r>
-              <w:rPr>
-                <w:sz w:val="20"/>
-                <w:szCs w:val="20"/>
-              </w:rPr>
-              <w:t>1}*</w:t>
-            </w:r>
-            <w:proofErr w:type="gramEnd"/>
-            <w:r>
-              <w:rPr>
-                <w:sz w:val="20"/>
-                <w:szCs w:val="20"/>
-              </w:rPr>
-              <w:t>{/}Class B</w:t>
+              <w:t>{#q7Selected1}*{/}Class B</w:t>
             </w:r>
             <w:r>
               <w:tab/>
@@ -4434,23 +3884,7 @@
                 <w:sz w:val="20"/>
                 <w:szCs w:val="20"/>
               </w:rPr>
-              <w:t>{#q7Selected</w:t>
-            </w:r>
-            <w:proofErr w:type="gramStart"/>
-            <w:r>
-              <w:rPr>
-                <w:sz w:val="20"/>
-                <w:szCs w:val="20"/>
-              </w:rPr>
-              <w:t>2}*</w:t>
-            </w:r>
-            <w:proofErr w:type="gramEnd"/>
-            <w:r>
-              <w:rPr>
-                <w:sz w:val="20"/>
-                <w:szCs w:val="20"/>
-              </w:rPr>
-              <w:t>{/}Class A</w:t>
+              <w:t>{#q7Selected2}*{/}Class A</w:t>
             </w:r>
             <w:r>
               <w:tab/>
@@ -4593,23 +4027,7 @@
                 <w:sz w:val="20"/>
                 <w:szCs w:val="20"/>
               </w:rPr>
-              <w:t>{#q8</w:t>
-            </w:r>
-            <w:proofErr w:type="gramStart"/>
-            <w:r>
-              <w:rPr>
-                <w:sz w:val="20"/>
-                <w:szCs w:val="20"/>
-              </w:rPr>
-              <w:t>SelectedNone}*</w:t>
-            </w:r>
-            <w:proofErr w:type="gramEnd"/>
-            <w:r>
-              <w:rPr>
-                <w:sz w:val="20"/>
-                <w:szCs w:val="20"/>
-              </w:rPr>
-              <w:t>{/}None</w:t>
+              <w:t>{#q8SelectedNone}*{/}None</w:t>
             </w:r>
             <w:r>
               <w:tab/>
@@ -4641,23 +4059,7 @@
                 <w:sz w:val="20"/>
                 <w:szCs w:val="20"/>
               </w:rPr>
-              <w:t>{#q8Selected</w:t>
-            </w:r>
-            <w:proofErr w:type="gramStart"/>
-            <w:r>
-              <w:rPr>
-                <w:sz w:val="20"/>
-                <w:szCs w:val="20"/>
-              </w:rPr>
-              <w:t>0}*</w:t>
-            </w:r>
-            <w:proofErr w:type="gramEnd"/>
-            <w:r>
-              <w:rPr>
-                <w:sz w:val="20"/>
-                <w:szCs w:val="20"/>
-              </w:rPr>
-              <w:t>{/}Misdemeanor</w:t>
+              <w:t>{#q8Selected0}*{/}Misdemeanor</w:t>
             </w:r>
             <w:r>
               <w:tab/>
@@ -4689,23 +4091,7 @@
                 <w:sz w:val="20"/>
                 <w:szCs w:val="20"/>
               </w:rPr>
-              <w:t>{#q8Selected</w:t>
-            </w:r>
-            <w:proofErr w:type="gramStart"/>
-            <w:r>
-              <w:rPr>
-                <w:sz w:val="20"/>
-                <w:szCs w:val="20"/>
-              </w:rPr>
-              <w:t>1}*</w:t>
-            </w:r>
-            <w:proofErr w:type="gramEnd"/>
-            <w:r>
-              <w:rPr>
-                <w:sz w:val="20"/>
-                <w:szCs w:val="20"/>
-              </w:rPr>
-              <w:t>{/}Felony</w:t>
+              <w:t>{#q8Selected1}*{/}Felony</w:t>
             </w:r>
             <w:r>
               <w:tab/>
@@ -4848,23 +4234,7 @@
                 <w:sz w:val="20"/>
                 <w:szCs w:val="20"/>
               </w:rPr>
-              <w:t>{#q9</w:t>
-            </w:r>
-            <w:proofErr w:type="gramStart"/>
-            <w:r>
-              <w:rPr>
-                <w:sz w:val="20"/>
-                <w:szCs w:val="20"/>
-              </w:rPr>
-              <w:t>SelectedNone}*</w:t>
-            </w:r>
-            <w:proofErr w:type="gramEnd"/>
-            <w:r>
-              <w:rPr>
-                <w:sz w:val="20"/>
-                <w:szCs w:val="20"/>
-              </w:rPr>
-              <w:t>{/}None</w:t>
+              <w:t>{#q9SelectedNone}*{/}None</w:t>
             </w:r>
             <w:r>
               <w:tab/>
@@ -4896,23 +4266,7 @@
                 <w:sz w:val="20"/>
                 <w:szCs w:val="20"/>
               </w:rPr>
-              <w:t>{#q9Selected</w:t>
-            </w:r>
-            <w:proofErr w:type="gramStart"/>
-            <w:r>
-              <w:rPr>
-                <w:sz w:val="20"/>
-                <w:szCs w:val="20"/>
-              </w:rPr>
-              <w:t>0}*</w:t>
-            </w:r>
-            <w:proofErr w:type="gramEnd"/>
-            <w:r>
-              <w:rPr>
-                <w:sz w:val="20"/>
-                <w:szCs w:val="20"/>
-              </w:rPr>
-              <w:t>{/}One</w:t>
+              <w:t>{#q9Selected0}*{/}One</w:t>
             </w:r>
             <w:r>
               <w:tab/>
@@ -4944,23 +4298,21 @@
                 <w:sz w:val="20"/>
                 <w:szCs w:val="20"/>
               </w:rPr>
-              <w:t>{#q9Selected</w:t>
-            </w:r>
-            <w:proofErr w:type="gramStart"/>
-            <w:r>
-              <w:rPr>
-                <w:sz w:val="20"/>
-                <w:szCs w:val="20"/>
-              </w:rPr>
-              <w:t>1}*</w:t>
-            </w:r>
-            <w:proofErr w:type="gramEnd"/>
-            <w:r>
-              <w:rPr>
-                <w:sz w:val="20"/>
-                <w:szCs w:val="20"/>
-              </w:rPr>
-              <w:t>{/}Two of More</w:t>
+              <w:t>{#q9Selected1}*{/}Two o</w:t>
+            </w:r>
+            <w:r>
+              <w:rPr>
+                <w:sz w:val="20"/>
+                <w:szCs w:val="20"/>
+              </w:rPr>
+              <w:t>r</w:t>
+            </w:r>
+            <w:r>
+              <w:rPr>
+                <w:sz w:val="20"/>
+                <w:szCs w:val="20"/>
+              </w:rPr>
+              <w:t xml:space="preserve"> More</w:t>
             </w:r>
             <w:r>
               <w:tab/>
@@ -5177,17 +4529,8 @@
                 <w:sz w:val="20"/>
                 <w:szCs w:val="20"/>
               </w:rPr>
-              <w:t xml:space="preserve">6 or </w:t>
-            </w:r>
-            <w:proofErr w:type="gramStart"/>
-            <w:r>
-              <w:rPr>
-                <w:sz w:val="20"/>
-                <w:szCs w:val="20"/>
-              </w:rPr>
-              <w:t>Less</w:t>
-            </w:r>
-            <w:proofErr w:type="gramEnd"/>
+              <w:t>6 or Less</w:t>
+            </w:r>
           </w:p>
         </w:tc>
         <w:tc>

</xml_diff>